<commit_message>
adding week 5 assignments
</commit_message>
<xml_diff>
--- a/week-2/simpson-2.2.docx
+++ b/week-2/simpson-2.2.docx
@@ -6,6 +6,8 @@
       <w:r>
         <w:t>William Simpson</w:t>
       </w:r>
+      <w:bookmarkStart w:id="0" w:name="_GoBack"/>
+      <w:bookmarkEnd w:id="0"/>
     </w:p>
     <w:p>
       <w:r>
@@ -15,8 +17,6 @@
       <w:r>
         <w:t>Krasso</w:t>
       </w:r>
-      <w:bookmarkStart w:id="0" w:name="_GoBack"/>
-      <w:bookmarkEnd w:id="0"/>
       <w:proofErr w:type="spellEnd"/>
     </w:p>
     <w:p>
@@ -26,7 +26,10 @@
     </w:p>
     <w:p>
       <w:r>
-        <w:t>11May2018</w:t>
+        <w:t>18</w:t>
+      </w:r>
+      <w:r>
+        <w:t>May2018</w:t>
       </w:r>
     </w:p>
     <w:p>
@@ -35,18 +38,18 @@
           <w:noProof/>
         </w:rPr>
         <w:drawing>
-          <wp:anchor distT="0" distB="0" distL="114300" distR="114300" simplePos="0" relativeHeight="251659264" behindDoc="1" locked="0" layoutInCell="1" allowOverlap="1" wp14:anchorId="61FA0BED" wp14:editId="0AB2DC8A">
+          <wp:anchor distT="0" distB="0" distL="114300" distR="114300" simplePos="0" relativeHeight="251659264" behindDoc="1" locked="0" layoutInCell="1" allowOverlap="1" wp14:anchorId="56842FE7" wp14:editId="40C8DB38">
             <wp:simplePos x="0" y="0"/>
             <wp:positionH relativeFrom="margin">
               <wp:align>center</wp:align>
             </wp:positionH>
             <wp:positionV relativeFrom="paragraph">
-              <wp:posOffset>4561840</wp:posOffset>
+              <wp:posOffset>2980690</wp:posOffset>
             </wp:positionV>
-            <wp:extent cx="4629785" cy="3400425"/>
-            <wp:effectExtent l="0" t="0" r="0" b="9525"/>
+            <wp:extent cx="4562475" cy="4262160"/>
+            <wp:effectExtent l="0" t="0" r="0" b="5080"/>
             <wp:wrapNone/>
-            <wp:docPr id="1" name="Picture 1"/>
+            <wp:docPr id="4" name="Picture 4"/>
             <wp:cNvGraphicFramePr>
               <a:graphicFrameLocks xmlns:a="http://schemas.openxmlformats.org/drawingml/2006/main" noChangeAspect="1"/>
             </wp:cNvGraphicFramePr>
@@ -54,8 +57,10 @@
               <a:graphicData uri="http://schemas.openxmlformats.org/drawingml/2006/picture">
                 <pic:pic xmlns:pic="http://schemas.openxmlformats.org/drawingml/2006/picture">
                   <pic:nvPicPr>
-                    <pic:cNvPr id="1" name="simpson-2.2-code.png"/>
-                    <pic:cNvPicPr/>
+                    <pic:cNvPr id="0" name="Picture 2"/>
+                    <pic:cNvPicPr>
+                      <a:picLocks noChangeAspect="1" noChangeArrowheads="1"/>
+                    </pic:cNvPicPr>
                   </pic:nvPicPr>
                   <pic:blipFill>
                     <a:blip r:embed="rId4">
@@ -65,18 +70,23 @@
                         </a:ext>
                       </a:extLst>
                     </a:blip>
+                    <a:srcRect/>
                     <a:stretch>
                       <a:fillRect/>
                     </a:stretch>
                   </pic:blipFill>
-                  <pic:spPr>
+                  <pic:spPr bwMode="auto">
                     <a:xfrm>
                       <a:off x="0" y="0"/>
-                      <a:ext cx="4629785" cy="3400425"/>
+                      <a:ext cx="4562475" cy="4262160"/>
                     </a:xfrm>
                     <a:prstGeom prst="rect">
                       <a:avLst/>
                     </a:prstGeom>
+                    <a:noFill/>
+                    <a:ln>
+                      <a:noFill/>
+                    </a:ln>
                   </pic:spPr>
                 </pic:pic>
               </a:graphicData>
@@ -95,18 +105,18 @@
           <w:noProof/>
         </w:rPr>
         <w:drawing>
-          <wp:anchor distT="0" distB="0" distL="114300" distR="114300" simplePos="0" relativeHeight="251658240" behindDoc="1" locked="0" layoutInCell="1" allowOverlap="1" wp14:anchorId="544CA2B0" wp14:editId="00B8C27F">
+          <wp:anchor distT="0" distB="0" distL="114300" distR="114300" simplePos="0" relativeHeight="251658240" behindDoc="1" locked="0" layoutInCell="1" allowOverlap="1" wp14:anchorId="57FB50A9" wp14:editId="5CD40965">
             <wp:simplePos x="0" y="0"/>
             <wp:positionH relativeFrom="margin">
-              <wp:align>center</wp:align>
+              <wp:align>right</wp:align>
             </wp:positionH>
             <wp:positionV relativeFrom="paragraph">
-              <wp:posOffset>227965</wp:posOffset>
+              <wp:posOffset>113665</wp:posOffset>
             </wp:positionV>
-            <wp:extent cx="5220335" cy="4248150"/>
-            <wp:effectExtent l="0" t="0" r="0" b="0"/>
+            <wp:extent cx="5943600" cy="2219325"/>
+            <wp:effectExtent l="0" t="0" r="0" b="9525"/>
             <wp:wrapNone/>
-            <wp:docPr id="2" name="Picture 2"/>
+            <wp:docPr id="3" name="Picture 3"/>
             <wp:cNvGraphicFramePr>
               <a:graphicFrameLocks xmlns:a="http://schemas.openxmlformats.org/drawingml/2006/main" noChangeAspect="1"/>
             </wp:cNvGraphicFramePr>
@@ -114,8 +124,10 @@
               <a:graphicData uri="http://schemas.openxmlformats.org/drawingml/2006/picture">
                 <pic:pic xmlns:pic="http://schemas.openxmlformats.org/drawingml/2006/picture">
                   <pic:nvPicPr>
-                    <pic:cNvPr id="2" name="simpson-2.2-shapes.png"/>
-                    <pic:cNvPicPr/>
+                    <pic:cNvPr id="0" name="Picture 1"/>
+                    <pic:cNvPicPr>
+                      <a:picLocks noChangeAspect="1" noChangeArrowheads="1"/>
+                    </pic:cNvPicPr>
                   </pic:nvPicPr>
                   <pic:blipFill>
                     <a:blip r:embed="rId5">
@@ -125,18 +137,23 @@
                         </a:ext>
                       </a:extLst>
                     </a:blip>
+                    <a:srcRect/>
                     <a:stretch>
                       <a:fillRect/>
                     </a:stretch>
                   </pic:blipFill>
-                  <pic:spPr>
+                  <pic:spPr bwMode="auto">
                     <a:xfrm>
                       <a:off x="0" y="0"/>
-                      <a:ext cx="5220335" cy="4248150"/>
+                      <a:ext cx="5943600" cy="2219325"/>
                     </a:xfrm>
                     <a:prstGeom prst="rect">
                       <a:avLst/>
                     </a:prstGeom>
+                    <a:noFill/>
+                    <a:ln>
+                      <a:noFill/>
+                    </a:ln>
                   </pic:spPr>
                 </pic:pic>
               </a:graphicData>

</xml_diff>